<commit_message>
Added some text and proper links
</commit_message>
<xml_diff>
--- a/resumes/Resume-Miatlitski-Web-developer.docx
+++ b/resumes/Resume-Miatlitski-Web-developer.docx
@@ -1153,7 +1153,6 @@
           <w:rFonts w:ascii="Arial" w:hAnsi="Arial" w:cs="Arial"/>
           <w:sz w:val="24"/>
           <w:szCs w:val="24"/>
-          <w:lang w:val="en-US"/>
         </w:rPr>
       </w:pPr>
       <w:r>
@@ -1198,7 +1197,15 @@
           <w:sz w:val="24"/>
           <w:szCs w:val="24"/>
         </w:rPr>
-        <w:t>занимаюсь самостоятельно работаю</w:t>
+        <w:t>занимаюсь самос</w:t>
+      </w:r>
+      <w:r>
+        <w:rPr>
+          <w:rFonts w:ascii="Arial" w:hAnsi="Arial" w:cs="Arial"/>
+          <w:sz w:val="24"/>
+          <w:szCs w:val="24"/>
+        </w:rPr>
+        <w:t>тоятельно работаю</w:t>
       </w:r>
       <w:proofErr w:type="gramEnd"/>
       <w:r>
@@ -1225,8 +1232,18 @@
           <w:sz w:val="24"/>
           <w:szCs w:val="24"/>
         </w:rPr>
-        <w:t>.</w:t>
-      </w:r>
+        <w:t xml:space="preserve">, </w:t>
+      </w:r>
+      <w:proofErr w:type="spellStart"/>
+      <w:r>
+        <w:rPr>
+          <w:rFonts w:ascii="Arial" w:hAnsi="Arial" w:cs="Arial"/>
+          <w:sz w:val="24"/>
+          <w:szCs w:val="24"/>
+        </w:rPr>
+        <w:t>фриланс</w:t>
+      </w:r>
+      <w:proofErr w:type="spellEnd"/>
     </w:p>
     <w:p>
       <w:pPr>
@@ -1238,7 +1255,6 @@
           <w:sz w:val="28"/>
           <w:szCs w:val="28"/>
           <w:u w:val="single"/>
-          <w:lang w:val="en-US"/>
         </w:rPr>
       </w:pPr>
       <w:r>
@@ -1258,7 +1274,6 @@
           <w:sz w:val="28"/>
           <w:szCs w:val="28"/>
           <w:u w:val="single"/>
-          <w:lang w:val="en-US"/>
         </w:rPr>
         <w:t>.</w:t>
       </w:r>
@@ -1271,7 +1286,6 @@
           <w:rFonts w:ascii="Arial" w:hAnsi="Arial" w:cs="Arial"/>
           <w:sz w:val="28"/>
           <w:szCs w:val="28"/>
-          <w:lang w:val="en-US"/>
         </w:rPr>
       </w:pPr>
       <w:r>
@@ -1288,7 +1302,6 @@
           <w:rFonts w:ascii="Arial" w:hAnsi="Arial" w:cs="Arial"/>
           <w:sz w:val="28"/>
           <w:szCs w:val="28"/>
-          <w:lang w:val="en-US"/>
         </w:rPr>
         <w:t>:</w:t>
       </w:r>
@@ -1301,7 +1314,6 @@
           <w:rFonts w:ascii="Arial" w:hAnsi="Arial" w:cs="Arial"/>
           <w:sz w:val="28"/>
           <w:szCs w:val="28"/>
-          <w:lang w:val="en-US"/>
         </w:rPr>
       </w:pPr>
       <w:r>
@@ -1311,7 +1323,32 @@
           <w:szCs w:val="28"/>
           <w:lang w:val="en-US"/>
         </w:rPr>
-        <w:t xml:space="preserve">Html5, CSS3, </w:t>
+        <w:t>Html</w:t>
+      </w:r>
+      <w:r>
+        <w:rPr>
+          <w:rFonts w:ascii="Arial" w:hAnsi="Arial" w:cs="Arial"/>
+          <w:sz w:val="24"/>
+          <w:szCs w:val="28"/>
+        </w:rPr>
+        <w:t xml:space="preserve">5, </w:t>
+      </w:r>
+      <w:r>
+        <w:rPr>
+          <w:rFonts w:ascii="Arial" w:hAnsi="Arial" w:cs="Arial"/>
+          <w:sz w:val="24"/>
+          <w:szCs w:val="28"/>
+          <w:lang w:val="en-US"/>
+        </w:rPr>
+        <w:t>CSS</w:t>
+      </w:r>
+      <w:r>
+        <w:rPr>
+          <w:rFonts w:ascii="Arial" w:hAnsi="Arial" w:cs="Arial"/>
+          <w:sz w:val="24"/>
+          <w:szCs w:val="28"/>
+        </w:rPr>
+        <w:t xml:space="preserve">3, </w:t>
       </w:r>
       <w:proofErr w:type="spellStart"/>
       <w:r>
@@ -1329,9 +1366,42 @@
           <w:rFonts w:ascii="Arial" w:hAnsi="Arial" w:cs="Arial"/>
           <w:sz w:val="24"/>
           <w:szCs w:val="28"/>
-          <w:lang w:val="en-US"/>
-        </w:rPr>
-        <w:t xml:space="preserve">-naming, Sass, </w:t>
+        </w:rPr>
+        <w:t>-</w:t>
+      </w:r>
+      <w:r>
+        <w:rPr>
+          <w:rFonts w:ascii="Arial" w:hAnsi="Arial" w:cs="Arial"/>
+          <w:sz w:val="24"/>
+          <w:szCs w:val="28"/>
+          <w:lang w:val="en-US"/>
+        </w:rPr>
+        <w:t>naming</w:t>
+      </w:r>
+      <w:r>
+        <w:rPr>
+          <w:rFonts w:ascii="Arial" w:hAnsi="Arial" w:cs="Arial"/>
+          <w:sz w:val="24"/>
+          <w:szCs w:val="28"/>
+        </w:rPr>
+        <w:t xml:space="preserve">, </w:t>
+      </w:r>
+      <w:r>
+        <w:rPr>
+          <w:rFonts w:ascii="Arial" w:hAnsi="Arial" w:cs="Arial"/>
+          <w:sz w:val="24"/>
+          <w:szCs w:val="28"/>
+          <w:lang w:val="en-US"/>
+        </w:rPr>
+        <w:t>Sass</w:t>
+      </w:r>
+      <w:r>
+        <w:rPr>
+          <w:rFonts w:ascii="Arial" w:hAnsi="Arial" w:cs="Arial"/>
+          <w:sz w:val="24"/>
+          <w:szCs w:val="28"/>
+        </w:rPr>
+        <w:t xml:space="preserve">, </w:t>
       </w:r>
       <w:r>
         <w:rPr>
@@ -1346,7 +1416,6 @@
           <w:rFonts w:ascii="Arial" w:hAnsi="Arial" w:cs="Arial"/>
           <w:sz w:val="24"/>
           <w:szCs w:val="28"/>
-          <w:lang w:val="en-US"/>
         </w:rPr>
         <w:t xml:space="preserve"> </w:t>
       </w:r>
@@ -1363,7 +1432,6 @@
           <w:rFonts w:ascii="Arial" w:hAnsi="Arial" w:cs="Arial"/>
           <w:sz w:val="24"/>
           <w:szCs w:val="28"/>
-          <w:lang w:val="en-US"/>
         </w:rPr>
         <w:t xml:space="preserve"> </w:t>
       </w:r>
@@ -1380,7 +1448,6 @@
           <w:rFonts w:ascii="Arial" w:hAnsi="Arial" w:cs="Arial"/>
           <w:sz w:val="24"/>
           <w:szCs w:val="28"/>
-          <w:lang w:val="en-US"/>
         </w:rPr>
         <w:t xml:space="preserve"> </w:t>
       </w:r>
@@ -1397,9 +1464,25 @@
           <w:rFonts w:ascii="Arial" w:hAnsi="Arial" w:cs="Arial"/>
           <w:sz w:val="24"/>
           <w:szCs w:val="28"/>
-          <w:lang w:val="en-US"/>
-        </w:rPr>
-        <w:t xml:space="preserve">, Bootstrap 3, </w:t>
+        </w:rPr>
+        <w:t xml:space="preserve">, </w:t>
+      </w:r>
+      <w:r>
+        <w:rPr>
+          <w:rFonts w:ascii="Arial" w:hAnsi="Arial" w:cs="Arial"/>
+          <w:sz w:val="24"/>
+          <w:szCs w:val="28"/>
+          <w:lang w:val="en-US"/>
+        </w:rPr>
+        <w:t>Bootstrap</w:t>
+      </w:r>
+      <w:r>
+        <w:rPr>
+          <w:rFonts w:ascii="Arial" w:hAnsi="Arial" w:cs="Arial"/>
+          <w:sz w:val="24"/>
+          <w:szCs w:val="28"/>
+        </w:rPr>
+        <w:t xml:space="preserve"> 3, </w:t>
       </w:r>
       <w:proofErr w:type="spellStart"/>
       <w:r>
@@ -1417,7 +1500,6 @@
           <w:rFonts w:ascii="Arial" w:hAnsi="Arial" w:cs="Arial"/>
           <w:sz w:val="24"/>
           <w:szCs w:val="28"/>
-          <w:lang w:val="en-US"/>
         </w:rPr>
         <w:t>;</w:t>
       </w:r>
@@ -1764,6 +1846,7 @@
           <w:rFonts w:ascii="Arial" w:hAnsi="Arial" w:cs="Arial"/>
           <w:sz w:val="24"/>
           <w:szCs w:val="24"/>
+          <w:lang w:val="en-US"/>
         </w:rPr>
       </w:pPr>
       <w:r>
@@ -1779,6 +1862,43 @@
           <w:rFonts w:ascii="Arial" w:hAnsi="Arial" w:cs="Arial"/>
           <w:sz w:val="24"/>
           <w:szCs w:val="24"/>
+          <w:lang w:val="en-US"/>
+        </w:rPr>
+        <w:t xml:space="preserve"> </w:t>
+      </w:r>
+      <w:r>
+        <w:rPr>
+          <w:rFonts w:ascii="Arial" w:hAnsi="Arial" w:cs="Arial"/>
+          <w:sz w:val="24"/>
+          <w:szCs w:val="24"/>
+          <w:lang w:val="en-US"/>
+        </w:rPr>
+        <w:t>Web</w:t>
+      </w:r>
+      <w:r>
+        <w:rPr>
+          <w:rFonts w:ascii="Arial" w:hAnsi="Arial" w:cs="Arial"/>
+          <w:sz w:val="24"/>
+          <w:szCs w:val="24"/>
+          <w:lang w:val="en-US"/>
+        </w:rPr>
+        <w:t xml:space="preserve"> </w:t>
+      </w:r>
+      <w:r>
+        <w:rPr>
+          <w:rFonts w:ascii="Arial" w:hAnsi="Arial" w:cs="Arial"/>
+          <w:sz w:val="24"/>
+          <w:szCs w:val="24"/>
+          <w:lang w:val="en-US"/>
+        </w:rPr>
+        <w:t>Developer</w:t>
+      </w:r>
+      <w:r>
+        <w:rPr>
+          <w:rFonts w:ascii="Arial" w:hAnsi="Arial" w:cs="Arial"/>
+          <w:sz w:val="24"/>
+          <w:szCs w:val="24"/>
+          <w:lang w:val="en-US"/>
         </w:rPr>
         <w:t xml:space="preserve">,  </w:t>
       </w:r>
@@ -1795,6 +1915,7 @@
           <w:rFonts w:ascii="Arial" w:hAnsi="Arial" w:cs="Arial"/>
           <w:sz w:val="24"/>
           <w:szCs w:val="24"/>
+          <w:lang w:val="en-US"/>
         </w:rPr>
         <w:t xml:space="preserve"> </w:t>
       </w:r>
@@ -1812,6 +1933,7 @@
           <w:rFonts w:ascii="Arial" w:hAnsi="Arial" w:cs="Arial"/>
           <w:sz w:val="24"/>
           <w:szCs w:val="24"/>
+          <w:lang w:val="en-US"/>
         </w:rPr>
         <w:t xml:space="preserve"> </w:t>
       </w:r>
@@ -1829,6 +1951,7 @@
           <w:rFonts w:ascii="Arial" w:hAnsi="Arial" w:cs="Arial"/>
           <w:sz w:val="24"/>
           <w:szCs w:val="24"/>
+          <w:lang w:val="en-US"/>
         </w:rPr>
         <w:t xml:space="preserve"> </w:t>
       </w:r>
@@ -1846,6 +1969,33 @@
           <w:rFonts w:ascii="Arial" w:hAnsi="Arial" w:cs="Arial"/>
           <w:sz w:val="24"/>
           <w:szCs w:val="24"/>
+          <w:lang w:val="en-US"/>
+        </w:rPr>
+        <w:t xml:space="preserve">, </w:t>
+      </w:r>
+      <w:r>
+        <w:rPr>
+          <w:rFonts w:ascii="Arial" w:hAnsi="Arial" w:cs="Arial"/>
+          <w:sz w:val="24"/>
+          <w:szCs w:val="24"/>
+          <w:lang w:val="en-US"/>
+        </w:rPr>
+        <w:t>HTML-</w:t>
+      </w:r>
+      <w:r>
+        <w:rPr>
+          <w:rFonts w:ascii="Arial" w:hAnsi="Arial" w:cs="Arial"/>
+          <w:sz w:val="24"/>
+          <w:szCs w:val="24"/>
+        </w:rPr>
+        <w:t>верстальщик</w:t>
+      </w:r>
+      <w:r>
+        <w:rPr>
+          <w:rFonts w:ascii="Arial" w:hAnsi="Arial" w:cs="Arial"/>
+          <w:sz w:val="24"/>
+          <w:szCs w:val="24"/>
+          <w:lang w:val="en-US"/>
         </w:rPr>
         <w:t>.</w:t>
       </w:r>

</xml_diff>